<commit_message>
Rev1 Atividade para Projeto Integrador
</commit_message>
<xml_diff>
--- a/Relatorio.docx
+++ b/Relatorio.docx
@@ -172,7 +172,63 @@
           <w:sz w:val="32"/>
           <w:szCs w:val="32"/>
         </w:rPr>
-        <w:t>O segundo grupo, produtos, o nome remete à exatamente ao que é o grupo, os atributos utilizados foram nome, para identificar o produto, preço, para informar o preço do produto, quantidade, para informar a quantidade disponível desse produto e frete, para informar o custo de envio desse determinado produto.</w:t>
+        <w:t xml:space="preserve">O segundo grupo, produtos, o nome remete à exatamente ao que é o grupo, os atributos utilizados foram nome, para identificar o produto, preço, para informar o preço do produto, </w:t>
+      </w:r>
+      <w:r>
+        <w:rPr>
+          <w:sz w:val="32"/>
+          <w:szCs w:val="32"/>
+        </w:rPr>
+        <w:t>marca</w:t>
+      </w:r>
+      <w:r>
+        <w:rPr>
+          <w:sz w:val="32"/>
+          <w:szCs w:val="32"/>
+        </w:rPr>
+        <w:t xml:space="preserve">, para informar </w:t>
+      </w:r>
+      <w:r>
+        <w:rPr>
+          <w:sz w:val="32"/>
+          <w:szCs w:val="32"/>
+        </w:rPr>
+        <w:t>qual é a marca do produto</w:t>
+      </w:r>
+      <w:r>
+        <w:rPr>
+          <w:sz w:val="32"/>
+          <w:szCs w:val="32"/>
+        </w:rPr>
+        <w:t xml:space="preserve"> e </w:t>
+      </w:r>
+      <w:r>
+        <w:rPr>
+          <w:sz w:val="32"/>
+          <w:szCs w:val="32"/>
+        </w:rPr>
+        <w:t>descrição</w:t>
+      </w:r>
+      <w:r>
+        <w:rPr>
+          <w:sz w:val="32"/>
+          <w:szCs w:val="32"/>
+        </w:rPr>
+        <w:t xml:space="preserve">, para informar </w:t>
+      </w:r>
+      <w:r>
+        <w:rPr>
+          <w:sz w:val="32"/>
+          <w:szCs w:val="32"/>
+        </w:rPr>
+        <w:t>determinados detalhes sobre o</w:t>
+      </w:r>
+      <w:r>
+        <w:rPr>
+          <w:sz w:val="32"/>
+          <w:szCs w:val="32"/>
+        </w:rPr>
+        <w:t xml:space="preserve"> produto.</w:t>
       </w:r>
     </w:p>
     <w:p>

</xml_diff>